<commit_message>
changed n. permutations for mantel correlograms to 1000 and created MCs for urban and rural groups
</commit_message>
<xml_diff>
--- a/Figures_Tables/correlogram/correlogram_table_utm.docx
+++ b/Figures_Tables/correlogram/correlogram_table_utm.docx
@@ -20,7 +20,7 @@
         <w:gridCol w:w="2269"/>
         <w:gridCol w:w="778"/>
         <w:gridCol w:w="1205"/>
-        <w:gridCol w:w="1090"/>
+        <w:gridCol w:w="961"/>
       </w:tblGrid>
       <w:tr>
         <w:trPr>
@@ -382,7 +382,7 @@
                 <w:szCs w:val="22"/>
                 <w:color w:val="000000"/>
               </w:rPr>
-              <w:t xml:space="preserve">&lt;0.001</w:t>
+              <w:t xml:space="preserve">0.001</w:t>
             </w:r>
           </w:p>
         </w:tc>
@@ -564,7 +564,7 @@
                 <w:szCs w:val="22"/>
                 <w:color w:val="000000"/>
               </w:rPr>
-              <w:t xml:space="preserve">0.105</w:t>
+              <w:t xml:space="preserve">0.096</w:t>
             </w:r>
           </w:p>
         </w:tc>
@@ -746,7 +746,7 @@
                 <w:szCs w:val="22"/>
                 <w:color w:val="000000"/>
               </w:rPr>
-              <w:t xml:space="preserve">0.211</w:t>
+              <w:t xml:space="preserve">0.192</w:t>
             </w:r>
           </w:p>
         </w:tc>
@@ -928,7 +928,7 @@
                 <w:szCs w:val="22"/>
                 <w:color w:val="000000"/>
               </w:rPr>
-              <w:t xml:space="preserve">0.422</w:t>
+              <w:t xml:space="preserve">0.4</w:t>
             </w:r>
           </w:p>
         </w:tc>
@@ -1110,7 +1110,7 @@
                 <w:szCs w:val="22"/>
                 <w:color w:val="000000"/>
               </w:rPr>
-              <w:t xml:space="preserve">0.845</w:t>
+              <w:t xml:space="preserve">0.799</w:t>
             </w:r>
           </w:p>
         </w:tc>
@@ -1838,7 +1838,7 @@
                 <w:szCs w:val="22"/>
                 <w:color w:val="000000"/>
               </w:rPr>
-              <w:t xml:space="preserve">0.844</w:t>
+              <w:t xml:space="preserve">0.783</w:t>
             </w:r>
           </w:p>
         </w:tc>
@@ -2020,7 +2020,7 @@
                 <w:szCs w:val="22"/>
                 <w:color w:val="000000"/>
               </w:rPr>
-              <w:t xml:space="preserve">0.229</w:t>
+              <w:t xml:space="preserve">0.126</w:t>
             </w:r>
           </w:p>
         </w:tc>
@@ -2202,7 +2202,7 @@
                 <w:szCs w:val="22"/>
                 <w:color w:val="000000"/>
               </w:rPr>
-              <w:t xml:space="preserve">0.185</w:t>
+              <w:t xml:space="preserve">0.18</w:t>
             </w:r>
           </w:p>
         </w:tc>
@@ -2384,7 +2384,7 @@
                 <w:szCs w:val="22"/>
                 <w:color w:val="000000"/>
               </w:rPr>
-              <w:t xml:space="preserve">0.7</w:t>
+              <w:t xml:space="preserve">0.782</w:t>
             </w:r>
           </w:p>
         </w:tc>
@@ -2930,7 +2930,7 @@
                 <w:szCs w:val="22"/>
                 <w:color w:val="000000"/>
               </w:rPr>
-              <w:t xml:space="preserve">0.008</w:t>
+              <w:t xml:space="preserve">0.015</w:t>
             </w:r>
           </w:p>
         </w:tc>
@@ -3476,7 +3476,7 @@
                 <w:szCs w:val="22"/>
                 <w:color w:val="000000"/>
               </w:rPr>
-              <w:t xml:space="preserve">0.382</w:t>
+              <w:t xml:space="preserve">0.336</w:t>
             </w:r>
           </w:p>
         </w:tc>
@@ -3834,13 +3834,13 @@
               <w:rPr>
                 <w:rFonts w:ascii="Arial" w:hAnsi="Arial" w:eastAsia="Arial" w:cs="Arial"/>
                 <w:i w:val="false"/>
-                <w:b w:val="false"/>
-                <w:u w:val="none"/>
-                <w:sz w:val="22"/>
-                <w:szCs w:val="22"/>
-                <w:color w:val="000000"/>
-              </w:rPr>
-              <w:t xml:space="preserve">0.056</w:t>
+                <w:b w:val="true"/>
+                <w:u w:val="none"/>
+                <w:sz w:val="22"/>
+                <w:szCs w:val="22"/>
+                <w:color w:val="000000"/>
+              </w:rPr>
+              <w:t xml:space="preserve">0.02</w:t>
             </w:r>
           </w:p>
         </w:tc>
@@ -4204,7 +4204,7 @@
                 <w:szCs w:val="22"/>
                 <w:color w:val="000000"/>
               </w:rPr>
-              <w:t xml:space="preserve">0.095</w:t>
+              <w:t xml:space="preserve">0.057</w:t>
             </w:r>
           </w:p>
         </w:tc>
@@ -4568,7 +4568,7 @@
                 <w:szCs w:val="22"/>
                 <w:color w:val="000000"/>
               </w:rPr>
-              <w:t xml:space="preserve">0.026</w:t>
+              <w:t xml:space="preserve">0.042</w:t>
             </w:r>
           </w:p>
         </w:tc>
@@ -4932,7 +4932,7 @@
                 <w:szCs w:val="22"/>
                 <w:color w:val="000000"/>
               </w:rPr>
-              <w:t xml:space="preserve">0.279</w:t>
+              <w:t xml:space="preserve">0.3</w:t>
             </w:r>
           </w:p>
         </w:tc>
@@ -5842,7 +5842,7 @@
                 <w:szCs w:val="22"/>
                 <w:color w:val="000000"/>
               </w:rPr>
-              <w:t xml:space="preserve">0.346</w:t>
+              <w:t xml:space="preserve">0.338</w:t>
             </w:r>
           </w:p>
         </w:tc>
@@ -11666,7 +11666,7 @@
                 <w:szCs w:val="22"/>
                 <w:color w:val="000000"/>
               </w:rPr>
-              <w:t xml:space="preserve">0.476</w:t>
+              <w:t xml:space="preserve">0.521</w:t>
             </w:r>
           </w:p>
         </w:tc>
@@ -11848,7 +11848,7 @@
                 <w:szCs w:val="22"/>
                 <w:color w:val="000000"/>
               </w:rPr>
-              <w:t xml:space="preserve">0.122</w:t>
+              <w:t xml:space="preserve">0.236</w:t>
             </w:r>
           </w:p>
         </w:tc>
@@ -14760,7 +14760,7 @@
                 <w:szCs w:val="22"/>
                 <w:color w:val="000000"/>
               </w:rPr>
-              <w:t xml:space="preserve">0.123</w:t>
+              <w:t xml:space="preserve">0.3</w:t>
             </w:r>
           </w:p>
         </w:tc>

</xml_diff>